<commit_message>
Agregados nombres en los modelos de infomes
</commit_message>
<xml_diff>
--- a/public/modelos_informes/OBST III DOPPLER NIVEL II-3p.docx
+++ b/public/modelos_informes/OBST III DOPPLER NIVEL II-3p.docx
@@ -124,8 +124,9 @@
           <w:sz w:val="20"/>
           <w:szCs w:val="20"/>
         </w:rPr>
-        <w:fldChar w:fldCharType="begin"/>
-      </w:r>
+        <w:t>${</w:t>
+      </w:r>
+      <w:proofErr w:type="spellStart"/>
       <w:r>
         <w:rPr>
           <w:rFonts w:ascii="Tahoma" w:hAnsi="Tahoma" w:cs="Tahoma"/>
@@ -133,8 +134,9 @@
           <w:sz w:val="20"/>
           <w:szCs w:val="20"/>
         </w:rPr>
-        <w:instrText xml:space="preserve"> DOCVARIABLE  xPaciente </w:instrText>
-      </w:r>
+        <w:t>name</w:t>
+      </w:r>
+      <w:proofErr w:type="spellEnd"/>
       <w:r>
         <w:rPr>
           <w:rFonts w:ascii="Tahoma" w:hAnsi="Tahoma" w:cs="Tahoma"/>
@@ -142,62 +144,134 @@
           <w:sz w:val="20"/>
           <w:szCs w:val="20"/>
         </w:rPr>
-        <w:fldChar w:fldCharType="separate"/>
-      </w:r>
-      <w:r>
-        <w:rPr>
-          <w:rFonts w:ascii="Tahoma" w:hAnsi="Tahoma" w:cs="Tahoma"/>
-          <w:i/>
-          <w:noProof/>
+        <w:t>}</w:t>
+      </w:r>
+    </w:p>
+    <w:p>
+      <w:pPr>
+        <w:rPr>
+          <w:rFonts w:ascii="Tahoma" w:hAnsi="Tahoma" w:cs="Tahoma"/>
+          <w:i/>
           <w:sz w:val="20"/>
           <w:szCs w:val="20"/>
         </w:rPr>
-        <w:t>«paciente»</w:t>
-      </w:r>
-      <w:r>
-        <w:rPr>
-          <w:rFonts w:ascii="Tahoma" w:hAnsi="Tahoma" w:cs="Tahoma"/>
+      </w:pPr>
+      <w:r>
+        <w:rPr>
+          <w:rFonts w:ascii="Tahoma" w:hAnsi="Tahoma" w:cs="Tahoma"/>
+          <w:b/>
+          <w:bCs/>
           <w:i/>
           <w:sz w:val="20"/>
           <w:szCs w:val="20"/>
         </w:rPr>
-        <w:fldChar w:fldCharType="end"/>
-      </w:r>
-    </w:p>
-    <w:p>
-      <w:pPr>
-        <w:rPr>
-          <w:rFonts w:ascii="Tahoma" w:hAnsi="Tahoma" w:cs="Tahoma"/>
+        <w:t>EXAMEN</w:t>
+      </w:r>
+      <w:r>
+        <w:rPr>
+          <w:rFonts w:ascii="Tahoma" w:hAnsi="Tahoma" w:cs="Tahoma"/>
+          <w:b/>
+          <w:bCs/>
           <w:i/>
           <w:sz w:val="20"/>
           <w:szCs w:val="20"/>
         </w:rPr>
-      </w:pPr>
-      <w:r>
-        <w:rPr>
-          <w:rFonts w:ascii="Tahoma" w:hAnsi="Tahoma" w:cs="Tahoma"/>
-          <w:b/>
-          <w:bCs/>
+        <w:tab/>
+      </w:r>
+      <w:r>
+        <w:rPr>
+          <w:rFonts w:ascii="Tahoma" w:hAnsi="Tahoma" w:cs="Tahoma"/>
           <w:i/>
           <w:sz w:val="20"/>
           <w:szCs w:val="20"/>
         </w:rPr>
-        <w:t>EXAMEN</w:t>
-      </w:r>
-      <w:r>
-        <w:rPr>
-          <w:rFonts w:ascii="Tahoma" w:hAnsi="Tahoma" w:cs="Tahoma"/>
-          <w:b/>
-          <w:bCs/>
+        <w:tab/>
+      </w:r>
+      <w:r>
+        <w:rPr>
+          <w:rFonts w:ascii="Tahoma" w:hAnsi="Tahoma" w:cs="Tahoma"/>
+          <w:b/>
           <w:i/>
           <w:sz w:val="20"/>
           <w:szCs w:val="20"/>
         </w:rPr>
+        <w:t>:</w:t>
+      </w:r>
+      <w:r>
+        <w:rPr>
+          <w:rFonts w:ascii="Tahoma" w:hAnsi="Tahoma" w:cs="Tahoma"/>
+          <w:i/>
+          <w:sz w:val="20"/>
+          <w:szCs w:val="20"/>
+        </w:rPr>
+        <w:t xml:space="preserve"> </w:t>
+      </w:r>
+      <w:r>
+        <w:rPr>
+          <w:rFonts w:ascii="Tahoma" w:hAnsi="Tahoma" w:cs="Tahoma"/>
+          <w:i/>
+          <w:sz w:val="20"/>
+          <w:szCs w:val="20"/>
+        </w:rPr>
+        <w:t>${</w:t>
+      </w:r>
+      <w:proofErr w:type="spellStart"/>
+      <w:r>
+        <w:rPr>
+          <w:rFonts w:ascii="Tahoma" w:hAnsi="Tahoma" w:cs="Tahoma"/>
+          <w:i/>
+          <w:sz w:val="20"/>
+          <w:szCs w:val="20"/>
+        </w:rPr>
+        <w:t>descripcion</w:t>
+      </w:r>
+      <w:proofErr w:type="spellEnd"/>
+      <w:r>
+        <w:rPr>
+          <w:rFonts w:ascii="Tahoma" w:hAnsi="Tahoma" w:cs="Tahoma"/>
+          <w:i/>
+          <w:sz w:val="20"/>
+          <w:szCs w:val="20"/>
+        </w:rPr>
+        <w:t>}</w:t>
+      </w:r>
+    </w:p>
+    <w:p>
+      <w:pPr>
+        <w:rPr>
+          <w:rFonts w:ascii="Tahoma" w:hAnsi="Tahoma" w:cs="Tahoma"/>
+          <w:i/>
+          <w:sz w:val="20"/>
+          <w:szCs w:val="20"/>
+        </w:rPr>
+      </w:pPr>
+      <w:r>
+        <w:rPr>
+          <w:rFonts w:ascii="Tahoma" w:hAnsi="Tahoma" w:cs="Tahoma"/>
+          <w:b/>
+          <w:bCs/>
+          <w:i/>
+          <w:sz w:val="20"/>
+          <w:szCs w:val="20"/>
+        </w:rPr>
+        <w:t>INDICACIÓN</w:t>
+      </w:r>
+      <w:r>
+        <w:rPr>
+          <w:rFonts w:ascii="Tahoma" w:hAnsi="Tahoma" w:cs="Tahoma"/>
+          <w:b/>
+          <w:bCs/>
+          <w:i/>
+          <w:sz w:val="20"/>
+          <w:szCs w:val="20"/>
+        </w:rPr>
         <w:tab/>
       </w:r>
       <w:r>
         <w:rPr>
           <w:rFonts w:ascii="Tahoma" w:hAnsi="Tahoma" w:cs="Tahoma"/>
+          <w:b/>
+          <w:bCs/>
           <w:i/>
           <w:sz w:val="20"/>
           <w:szCs w:val="20"/>
@@ -230,8 +304,9 @@
           <w:sz w:val="20"/>
           <w:szCs w:val="20"/>
         </w:rPr>
-        <w:fldChar w:fldCharType="begin"/>
-      </w:r>
+        <w:t>${</w:t>
+      </w:r>
+      <w:proofErr w:type="spellStart"/>
       <w:r>
         <w:rPr>
           <w:rFonts w:ascii="Tahoma" w:hAnsi="Tahoma" w:cs="Tahoma"/>
@@ -239,8 +314,9 @@
           <w:sz w:val="20"/>
           <w:szCs w:val="20"/>
         </w:rPr>
-        <w:instrText xml:space="preserve"> DOCVARIABLE  xDetalle </w:instrText>
-      </w:r>
+        <w:t>indicacion</w:t>
+      </w:r>
+      <w:proofErr w:type="spellEnd"/>
       <w:r>
         <w:rPr>
           <w:rFonts w:ascii="Tahoma" w:hAnsi="Tahoma" w:cs="Tahoma"/>
@@ -248,53 +324,52 @@
           <w:sz w:val="20"/>
           <w:szCs w:val="20"/>
         </w:rPr>
-        <w:fldChar w:fldCharType="separate"/>
-      </w:r>
-      <w:r>
-        <w:rPr>
-          <w:rFonts w:ascii="Tahoma" w:hAnsi="Tahoma" w:cs="Tahoma"/>
-          <w:i/>
-          <w:noProof/>
+        <w:t>}</w:t>
+      </w:r>
+    </w:p>
+    <w:p>
+      <w:pPr>
+        <w:rPr>
+          <w:rFonts w:ascii="Tahoma" w:hAnsi="Tahoma" w:cs="Tahoma"/>
+          <w:i/>
           <w:sz w:val="20"/>
           <w:szCs w:val="20"/>
         </w:rPr>
-        <w:t>«detalle»</w:t>
-      </w:r>
-      <w:r>
-        <w:rPr>
-          <w:rFonts w:ascii="Tahoma" w:hAnsi="Tahoma" w:cs="Tahoma"/>
+      </w:pPr>
+      <w:r>
+        <w:rPr>
+          <w:rFonts w:ascii="Tahoma" w:hAnsi="Tahoma" w:cs="Tahoma"/>
+          <w:b/>
+          <w:bCs/>
           <w:i/>
           <w:sz w:val="20"/>
           <w:szCs w:val="20"/>
         </w:rPr>
-        <w:fldChar w:fldCharType="end"/>
-      </w:r>
-    </w:p>
-    <w:p>
-      <w:pPr>
-        <w:rPr>
-          <w:rFonts w:ascii="Tahoma" w:hAnsi="Tahoma" w:cs="Tahoma"/>
+        <w:t>FECHA</w:t>
+      </w:r>
+      <w:r>
+        <w:rPr>
+          <w:rFonts w:ascii="Tahoma" w:hAnsi="Tahoma" w:cs="Tahoma"/>
+          <w:b/>
+          <w:bCs/>
           <w:i/>
           <w:sz w:val="20"/>
           <w:szCs w:val="20"/>
         </w:rPr>
-      </w:pPr>
-      <w:r>
-        <w:rPr>
-          <w:rFonts w:ascii="Tahoma" w:hAnsi="Tahoma" w:cs="Tahoma"/>
-          <w:b/>
-          <w:bCs/>
+        <w:tab/>
+      </w:r>
+      <w:r>
+        <w:rPr>
+          <w:rFonts w:ascii="Tahoma" w:hAnsi="Tahoma" w:cs="Tahoma"/>
           <w:i/>
           <w:sz w:val="20"/>
           <w:szCs w:val="20"/>
         </w:rPr>
-        <w:t>INDICACIÓN</w:t>
-      </w:r>
-      <w:r>
-        <w:rPr>
-          <w:rFonts w:ascii="Tahoma" w:hAnsi="Tahoma" w:cs="Tahoma"/>
-          <w:b/>
-          <w:bCs/>
+        <w:tab/>
+      </w:r>
+      <w:r>
+        <w:rPr>
+          <w:rFonts w:ascii="Tahoma" w:hAnsi="Tahoma" w:cs="Tahoma"/>
           <w:i/>
           <w:sz w:val="20"/>
           <w:szCs w:val="20"/>
@@ -305,22 +380,20 @@
         <w:rPr>
           <w:rFonts w:ascii="Tahoma" w:hAnsi="Tahoma" w:cs="Tahoma"/>
           <w:b/>
-          <w:bCs/>
           <w:i/>
           <w:sz w:val="20"/>
           <w:szCs w:val="20"/>
         </w:rPr>
-        <w:tab/>
-      </w:r>
-      <w:r>
-        <w:rPr>
-          <w:rFonts w:ascii="Tahoma" w:hAnsi="Tahoma" w:cs="Tahoma"/>
-          <w:b/>
+        <w:t>:</w:t>
+      </w:r>
+      <w:r>
+        <w:rPr>
+          <w:rFonts w:ascii="Tahoma" w:hAnsi="Tahoma" w:cs="Tahoma"/>
           <w:i/>
           <w:sz w:val="20"/>
           <w:szCs w:val="20"/>
         </w:rPr>
-        <w:t>:</w:t>
+        <w:t xml:space="preserve"> </w:t>
       </w:r>
       <w:r>
         <w:rPr>
@@ -329,8 +402,10 @@
           <w:sz w:val="20"/>
           <w:szCs w:val="20"/>
         </w:rPr>
-        <w:t xml:space="preserve"> </w:t>
-      </w:r>
+        <w:t>${date</w:t>
+      </w:r>
+      <w:bookmarkStart w:id="0" w:name="_GoBack"/>
+      <w:bookmarkEnd w:id="0"/>
       <w:r>
         <w:rPr>
           <w:rFonts w:ascii="Tahoma" w:hAnsi="Tahoma" w:cs="Tahoma"/>
@@ -338,159 +413,7 @@
           <w:sz w:val="20"/>
           <w:szCs w:val="20"/>
         </w:rPr>
-        <w:fldChar w:fldCharType="begin"/>
-      </w:r>
-      <w:r>
-        <w:rPr>
-          <w:rFonts w:ascii="Tahoma" w:hAnsi="Tahoma" w:cs="Tahoma"/>
-          <w:i/>
-          <w:sz w:val="20"/>
-          <w:szCs w:val="20"/>
-        </w:rPr>
-        <w:instrText xml:space="preserve"> DOCVARIABLE  xIndicacion </w:instrText>
-      </w:r>
-      <w:r>
-        <w:rPr>
-          <w:rFonts w:ascii="Tahoma" w:hAnsi="Tahoma" w:cs="Tahoma"/>
-          <w:i/>
-          <w:sz w:val="20"/>
-          <w:szCs w:val="20"/>
-        </w:rPr>
-        <w:fldChar w:fldCharType="separate"/>
-      </w:r>
-      <w:r>
-        <w:rPr>
-          <w:rFonts w:ascii="Tahoma" w:hAnsi="Tahoma" w:cs="Tahoma"/>
-          <w:i/>
-          <w:noProof/>
-          <w:sz w:val="20"/>
-          <w:szCs w:val="20"/>
-        </w:rPr>
-        <w:t>«codigo»</w:t>
-      </w:r>
-      <w:r>
-        <w:rPr>
-          <w:rFonts w:ascii="Tahoma" w:hAnsi="Tahoma" w:cs="Tahoma"/>
-          <w:i/>
-          <w:sz w:val="20"/>
-          <w:szCs w:val="20"/>
-        </w:rPr>
-        <w:fldChar w:fldCharType="end"/>
-      </w:r>
-    </w:p>
-    <w:p>
-      <w:pPr>
-        <w:rPr>
-          <w:rFonts w:ascii="Tahoma" w:hAnsi="Tahoma" w:cs="Tahoma"/>
-          <w:i/>
-          <w:sz w:val="20"/>
-          <w:szCs w:val="20"/>
-        </w:rPr>
-      </w:pPr>
-      <w:r>
-        <w:rPr>
-          <w:rFonts w:ascii="Tahoma" w:hAnsi="Tahoma" w:cs="Tahoma"/>
-          <w:b/>
-          <w:bCs/>
-          <w:i/>
-          <w:sz w:val="20"/>
-          <w:szCs w:val="20"/>
-        </w:rPr>
-        <w:t>FECHA</w:t>
-      </w:r>
-      <w:r>
-        <w:rPr>
-          <w:rFonts w:ascii="Tahoma" w:hAnsi="Tahoma" w:cs="Tahoma"/>
-          <w:b/>
-          <w:bCs/>
-          <w:i/>
-          <w:sz w:val="20"/>
-          <w:szCs w:val="20"/>
-        </w:rPr>
-        <w:tab/>
-      </w:r>
-      <w:r>
-        <w:rPr>
-          <w:rFonts w:ascii="Tahoma" w:hAnsi="Tahoma" w:cs="Tahoma"/>
-          <w:i/>
-          <w:sz w:val="20"/>
-          <w:szCs w:val="20"/>
-        </w:rPr>
-        <w:tab/>
-      </w:r>
-      <w:r>
-        <w:rPr>
-          <w:rFonts w:ascii="Tahoma" w:hAnsi="Tahoma" w:cs="Tahoma"/>
-          <w:i/>
-          <w:sz w:val="20"/>
-          <w:szCs w:val="20"/>
-        </w:rPr>
-        <w:tab/>
-      </w:r>
-      <w:r>
-        <w:rPr>
-          <w:rFonts w:ascii="Tahoma" w:hAnsi="Tahoma" w:cs="Tahoma"/>
-          <w:b/>
-          <w:i/>
-          <w:sz w:val="20"/>
-          <w:szCs w:val="20"/>
-        </w:rPr>
-        <w:t>:</w:t>
-      </w:r>
-      <w:r>
-        <w:rPr>
-          <w:rFonts w:ascii="Tahoma" w:hAnsi="Tahoma" w:cs="Tahoma"/>
-          <w:i/>
-          <w:sz w:val="20"/>
-          <w:szCs w:val="20"/>
-        </w:rPr>
-        <w:t xml:space="preserve"> </w:t>
-      </w:r>
-      <w:r>
-        <w:rPr>
-          <w:rFonts w:ascii="Tahoma" w:hAnsi="Tahoma" w:cs="Tahoma"/>
-          <w:i/>
-          <w:sz w:val="20"/>
-          <w:szCs w:val="20"/>
-        </w:rPr>
-        <w:fldChar w:fldCharType="begin"/>
-      </w:r>
-      <w:r>
-        <w:rPr>
-          <w:rFonts w:ascii="Tahoma" w:hAnsi="Tahoma" w:cs="Tahoma"/>
-          <w:i/>
-          <w:sz w:val="20"/>
-          <w:szCs w:val="20"/>
-        </w:rPr>
-        <w:instrText xml:space="preserve"> DOCVARIABLE  xFecha </w:instrText>
-      </w:r>
-      <w:r>
-        <w:rPr>
-          <w:rFonts w:ascii="Tahoma" w:hAnsi="Tahoma" w:cs="Tahoma"/>
-          <w:i/>
-          <w:sz w:val="20"/>
-          <w:szCs w:val="20"/>
-        </w:rPr>
-        <w:fldChar w:fldCharType="separate"/>
-      </w:r>
-      <w:r>
-        <w:rPr>
-          <w:rFonts w:ascii="Tahoma" w:hAnsi="Tahoma" w:cs="Tahoma"/>
-          <w:i/>
-          <w:noProof/>
-          <w:sz w:val="20"/>
-          <w:szCs w:val="20"/>
-        </w:rPr>
-        <w:t>«fecha»</w:t>
-      </w:r>
-      <w:r>
-        <w:rPr>
-          <w:rFonts w:ascii="Tahoma" w:hAnsi="Tahoma" w:cs="Tahoma"/>
-          <w:i/>
-          <w:sz w:val="20"/>
-          <w:szCs w:val="20"/>
-        </w:rPr>
-        <w:fldChar w:fldCharType="end"/>
+        <w:t>}</w:t>
       </w:r>
     </w:p>
     <w:p>
@@ -3433,8 +3356,6 @@
           <w:szCs w:val="18"/>
         </w:rPr>
       </w:pPr>
-      <w:bookmarkStart w:id="0" w:name="_GoBack"/>
-      <w:bookmarkEnd w:id="0"/>
       <w:r>
         <w:rPr>
           <w:rFonts w:ascii="Tahoma" w:hAnsi="Tahoma" w:cs="Arial"/>
@@ -5125,7 +5046,7 @@
     <w:rPrDefault>
       <w:rPr>
         <w:rFonts w:ascii="Times New Roman" w:eastAsia="Times New Roman" w:hAnsi="Times New Roman" w:cs="Times New Roman"/>
-        <w:lang w:val="es-PE" w:eastAsia="es-PE" w:bidi="ar-SA"/>
+        <w:lang w:val="es-VE" w:eastAsia="es-VE" w:bidi="ar-SA"/>
       </w:rPr>
     </w:rPrDefault>
     <w:pPrDefault/>

</xml_diff>